<commit_message>
start Geometry-widgets tikz template library
</commit_message>
<xml_diff>
--- a/Geometry/1-Intro/1-2HW-Algebra-assessment.docx
+++ b/Geometry/1-Intro/1-2HW-Algebra-assessment.docx
@@ -13,6 +13,14 @@
           <w:bCs/>
         </w:rPr>
       </w:pPr>
+      <w:r>
+        <w:rPr>
+          <w:b/>
+        </w:rPr>
+        <w:t xml:space="preserve">1.2 </w:t>
+      </w:r>
+      <w:bookmarkStart w:id="0" w:name="_GoBack"/>
+      <w:bookmarkEnd w:id="0"/>
       <w:r>
         <w:rPr>
           <w:b/>
@@ -375,13 +383,7 @@
           <w:i/>
         </w:rPr>
         <w:lastRenderedPageBreak/>
-        <w:t>Solve for x.</w:t>
-      </w:r>
-      <w:r>
-        <w:rPr>
-          <w:i/>
-        </w:rPr>
-        <w:t xml:space="preserve"> </w:t>
+        <w:t xml:space="preserve">Solve for x. </w:t>
       </w:r>
       <w:r>
         <w:rPr>
@@ -507,8 +509,6 @@
         </w:rPr>
         <w:t>x</w:t>
       </w:r>
-      <w:bookmarkStart w:id="0" w:name="_GoBack"/>
-      <w:bookmarkEnd w:id="0"/>
       <w:r>
         <w:t xml:space="preserve"> = – 18</w:t>
       </w:r>
@@ -588,13 +588,7 @@
           <w:rPr>
             <w:rFonts w:ascii="Cambria Math" w:hAnsi="Cambria Math"/>
           </w:rPr>
-          <m:t>x</m:t>
-        </m:r>
-        <m:r>
-          <w:rPr>
-            <w:rFonts w:ascii="Cambria Math" w:hAnsi="Cambria Math"/>
-          </w:rPr>
-          <m:t>+7</m:t>
+          <m:t>x+7</m:t>
         </m:r>
       </m:oMath>
     </w:p>
@@ -643,13 +637,7 @@
               <w:rPr>
                 <w:rFonts w:ascii="Cambria Math" w:hAnsi="Cambria Math"/>
               </w:rPr>
-              <m:t>x</m:t>
-            </m:r>
-            <m:r>
-              <w:rPr>
-                <w:rFonts w:ascii="Cambria Math" w:hAnsi="Cambria Math"/>
-              </w:rPr>
-              <m:t>+2</m:t>
+              <m:t>x+2</m:t>
             </m:r>
           </m:num>
           <m:den>
@@ -797,7 +785,10 @@
     <w:sectPr>
       <w:headerReference w:type="even" r:id="rId7"/>
       <w:headerReference w:type="default" r:id="rId8"/>
-      <w:headerReference w:type="first" r:id="rId9"/>
+      <w:footerReference w:type="even" r:id="rId9"/>
+      <w:footerReference w:type="default" r:id="rId10"/>
+      <w:headerReference w:type="first" r:id="rId11"/>
+      <w:footerReference w:type="first" r:id="rId12"/>
       <w:type w:val="continuous"/>
       <w:pgSz w:w="12240" w:h="15840"/>
       <w:pgMar w:top="1440" w:right="1440" w:bottom="1440" w:left="1440" w:header="720" w:footer="864" w:gutter="0"/>
@@ -826,6 +817,36 @@
     </w:p>
   </w:endnote>
 </w:endnotes>
+</file>
+
+<file path=word/footer1.xml><?xml version="1.0" encoding="utf-8"?>
+<w:ftr xmlns:wpc="http://schemas.microsoft.com/office/word/2010/wordprocessingCanvas" xmlns:cx="http://schemas.microsoft.com/office/drawing/2014/chartex" xmlns:cx1="http://schemas.microsoft.com/office/drawing/2015/9/8/chartex" xmlns:cx2="http://schemas.microsoft.com/office/drawing/2015/10/21/chartex" xmlns:cx3="http://schemas.microsoft.com/office/drawing/2016/5/9/chartex" xmlns:cx4="http://schemas.microsoft.com/office/drawing/2016/5/10/chartex" xmlns:cx5="http://schemas.microsoft.com/office/drawing/2016/5/11/chartex" xmlns:cx6="http://schemas.microsoft.com/office/drawing/2016/5/12/chartex" xmlns:cx7="http://schemas.microsoft.com/office/drawing/2016/5/13/chartex" xmlns:cx8="http://schemas.microsoft.com/office/drawing/2016/5/14/chartex" xmlns:mc="http://schemas.openxmlformats.org/markup-compatibility/2006" xmlns:aink="http://schemas.microsoft.com/office/drawing/2016/ink" xmlns:am3d="http://schemas.microsoft.com/office/drawing/2017/model3d" xmlns:o="urn:schemas-microsoft-com:office:office" xmlns:r="http://schemas.openxmlformats.org/officeDocument/2006/relationships" xmlns:m="http://schemas.openxmlformats.org/officeDocument/2006/math" xmlns:v="urn:schemas-microsoft-com:vml" xmlns:wp14="http://schemas.microsoft.com/office/word/2010/wordprocessingDrawing" xmlns:wp="http://schemas.openxmlformats.org/drawingml/2006/wordprocessingDrawing" xmlns:w10="urn:schemas-microsoft-com:office:word" xmlns:w="http://schemas.openxmlformats.org/wordprocessingml/2006/main" xmlns:w14="http://schemas.microsoft.com/office/word/2010/wordml" xmlns:w15="http://schemas.microsoft.com/office/word/2012/wordml" xmlns:w16cid="http://schemas.microsoft.com/office/word/2016/wordml/cid" xmlns:w16se="http://schemas.microsoft.com/office/word/2015/wordml/symex" xmlns:wpg="http://schemas.microsoft.com/office/word/2010/wordprocessingGroup" xmlns:wpi="http://schemas.microsoft.com/office/word/2010/wordprocessingInk" xmlns:wne="http://schemas.microsoft.com/office/word/2006/wordml" xmlns:wps="http://schemas.microsoft.com/office/word/2010/wordprocessingShape" mc:Ignorable="w14 w15 w16se w16cid wp14">
+  <w:p>
+    <w:pPr>
+      <w:pStyle w:val="Footer"/>
+    </w:pPr>
+  </w:p>
+</w:ftr>
+</file>
+
+<file path=word/footer2.xml><?xml version="1.0" encoding="utf-8"?>
+<w:ftr xmlns:wpc="http://schemas.microsoft.com/office/word/2010/wordprocessingCanvas" xmlns:cx="http://schemas.microsoft.com/office/drawing/2014/chartex" xmlns:cx1="http://schemas.microsoft.com/office/drawing/2015/9/8/chartex" xmlns:cx2="http://schemas.microsoft.com/office/drawing/2015/10/21/chartex" xmlns:cx3="http://schemas.microsoft.com/office/drawing/2016/5/9/chartex" xmlns:cx4="http://schemas.microsoft.com/office/drawing/2016/5/10/chartex" xmlns:cx5="http://schemas.microsoft.com/office/drawing/2016/5/11/chartex" xmlns:cx6="http://schemas.microsoft.com/office/drawing/2016/5/12/chartex" xmlns:cx7="http://schemas.microsoft.com/office/drawing/2016/5/13/chartex" xmlns:cx8="http://schemas.microsoft.com/office/drawing/2016/5/14/chartex" xmlns:mc="http://schemas.openxmlformats.org/markup-compatibility/2006" xmlns:aink="http://schemas.microsoft.com/office/drawing/2016/ink" xmlns:am3d="http://schemas.microsoft.com/office/drawing/2017/model3d" xmlns:o="urn:schemas-microsoft-com:office:office" xmlns:r="http://schemas.openxmlformats.org/officeDocument/2006/relationships" xmlns:m="http://schemas.openxmlformats.org/officeDocument/2006/math" xmlns:v="urn:schemas-microsoft-com:vml" xmlns:wp14="http://schemas.microsoft.com/office/word/2010/wordprocessingDrawing" xmlns:wp="http://schemas.openxmlformats.org/drawingml/2006/wordprocessingDrawing" xmlns:w10="urn:schemas-microsoft-com:office:word" xmlns:w="http://schemas.openxmlformats.org/wordprocessingml/2006/main" xmlns:w14="http://schemas.microsoft.com/office/word/2010/wordml" xmlns:w15="http://schemas.microsoft.com/office/word/2012/wordml" xmlns:w16cid="http://schemas.microsoft.com/office/word/2016/wordml/cid" xmlns:w16se="http://schemas.microsoft.com/office/word/2015/wordml/symex" xmlns:wpg="http://schemas.microsoft.com/office/word/2010/wordprocessingGroup" xmlns:wpi="http://schemas.microsoft.com/office/word/2010/wordprocessingInk" xmlns:wne="http://schemas.microsoft.com/office/word/2006/wordml" xmlns:wps="http://schemas.microsoft.com/office/word/2010/wordprocessingShape" mc:Ignorable="w14 w15 w16se w16cid wp14">
+  <w:p>
+    <w:pPr>
+      <w:pStyle w:val="Footer"/>
+    </w:pPr>
+  </w:p>
+</w:ftr>
+</file>
+
+<file path=word/footer3.xml><?xml version="1.0" encoding="utf-8"?>
+<w:ftr xmlns:wpc="http://schemas.microsoft.com/office/word/2010/wordprocessingCanvas" xmlns:cx="http://schemas.microsoft.com/office/drawing/2014/chartex" xmlns:cx1="http://schemas.microsoft.com/office/drawing/2015/9/8/chartex" xmlns:cx2="http://schemas.microsoft.com/office/drawing/2015/10/21/chartex" xmlns:cx3="http://schemas.microsoft.com/office/drawing/2016/5/9/chartex" xmlns:cx4="http://schemas.microsoft.com/office/drawing/2016/5/10/chartex" xmlns:cx5="http://schemas.microsoft.com/office/drawing/2016/5/11/chartex" xmlns:cx6="http://schemas.microsoft.com/office/drawing/2016/5/12/chartex" xmlns:cx7="http://schemas.microsoft.com/office/drawing/2016/5/13/chartex" xmlns:cx8="http://schemas.microsoft.com/office/drawing/2016/5/14/chartex" xmlns:mc="http://schemas.openxmlformats.org/markup-compatibility/2006" xmlns:aink="http://schemas.microsoft.com/office/drawing/2016/ink" xmlns:am3d="http://schemas.microsoft.com/office/drawing/2017/model3d" xmlns:o="urn:schemas-microsoft-com:office:office" xmlns:r="http://schemas.openxmlformats.org/officeDocument/2006/relationships" xmlns:m="http://schemas.openxmlformats.org/officeDocument/2006/math" xmlns:v="urn:schemas-microsoft-com:vml" xmlns:wp14="http://schemas.microsoft.com/office/word/2010/wordprocessingDrawing" xmlns:wp="http://schemas.openxmlformats.org/drawingml/2006/wordprocessingDrawing" xmlns:w10="urn:schemas-microsoft-com:office:word" xmlns:w="http://schemas.openxmlformats.org/wordprocessingml/2006/main" xmlns:w14="http://schemas.microsoft.com/office/word/2010/wordml" xmlns:w15="http://schemas.microsoft.com/office/word/2012/wordml" xmlns:w16cid="http://schemas.microsoft.com/office/word/2016/wordml/cid" xmlns:w16se="http://schemas.microsoft.com/office/word/2015/wordml/symex" xmlns:wpg="http://schemas.microsoft.com/office/word/2010/wordprocessingGroup" xmlns:wpi="http://schemas.microsoft.com/office/word/2010/wordprocessingInk" xmlns:wne="http://schemas.microsoft.com/office/word/2006/wordml" xmlns:wps="http://schemas.microsoft.com/office/word/2010/wordprocessingShape" mc:Ignorable="w14 w15 w16se w16cid wp14">
+  <w:p>
+    <w:pPr>
+      <w:pStyle w:val="Footer"/>
+    </w:pPr>
+  </w:p>
+</w:ftr>
 </file>
 
 <file path=word/footnotes.xml><?xml version="1.0" encoding="utf-8"?>

</xml_diff>